<commit_message>
Minor change to the text in alertbox
</commit_message>
<xml_diff>
--- a/Scenario Storyboards/Scenario.docx
+++ b/Scenario Storyboards/Scenario.docx
@@ -1475,7 +1475,7 @@
         <mc:AlternateContent>
           <mc:Choice Requires="wps">
             <w:drawing>
-              <wp:anchor distT="0" distB="0" distL="114300" distR="114300" simplePos="0" relativeHeight="251680768" behindDoc="0" locked="0" layoutInCell="1" allowOverlap="1" wp14:anchorId="7D472ACE" wp14:editId="35A8557B">
+              <wp:anchor distT="0" distB="0" distL="114300" distR="114300" simplePos="0" relativeHeight="251680768" behindDoc="0" locked="0" layoutInCell="1" allowOverlap="1" wp14:anchorId="7D472ACE" wp14:editId="4FCE1186">
                 <wp:simplePos x="0" y="0"/>
                 <wp:positionH relativeFrom="column">
                   <wp:posOffset>3771900</wp:posOffset>
@@ -1528,26 +1528,34 @@
                       <wps:txbx>
                         <w:txbxContent>
                           <w:p>
+                            <w:pPr>
+                              <w:rPr>
+                                <w:lang w:val="en-AU"/>
+                              </w:rPr>
+                            </w:pPr>
                             <w:r>
-                              <w:t>Please</w:t>
-                            </w:r>
-                            <w:r>
-                              <w:t xml:space="preserve"> only </w:t>
+                              <w:rPr>
+                                <w:lang w:val="en-AU"/>
+                              </w:rPr>
+                              <w:t>The file you have uploaded is not a HTML file.</w:t>
                             </w:r>
                           </w:p>
                           <w:p>
+                            <w:pPr>
+                              <w:rPr>
+                                <w:lang w:val="en-AU"/>
+                              </w:rPr>
+                            </w:pPr>
                             <w:r>
-                              <w:t xml:space="preserve">Upload </w:t>
-                            </w:r>
-                            <w:r>
-                              <w:t>file with HTML extension</w:t>
-                            </w:r>
-                            <w:r>
-                              <w:t>.</w:t>
+                              <w:rPr>
+                                <w:lang w:val="en-AU"/>
+                              </w:rPr>
+                              <w:t xml:space="preserve">Try again </w:t>
                             </w:r>
                             <w:bookmarkStart w:id="0" w:name="_GoBack"/>
                             <w:bookmarkEnd w:id="0"/>
                           </w:p>
+                          <w:p/>
                         </w:txbxContent>
                       </wps:txbx>
                       <wps:bodyPr rot="0" spcFirstLastPara="0" vertOverflow="overflow" horzOverflow="overflow" vert="horz" wrap="square" lIns="91440" tIns="45720" rIns="91440" bIns="45720" numCol="1" spcCol="0" rtlCol="0" fromWordArt="0" anchor="t" anchorCtr="0" forceAA="0" compatLnSpc="1">
@@ -1570,34 +1578,38 @@
           </mc:Choice>
           <mc:Fallback>
             <w:pict>
-              <v:shapetype id="_x0000_t202" coordsize="21600,21600" o:spt="202" path="m0,0l0,21600,21600,21600,21600,0xe">
-                <v:stroke joinstyle="miter"/>
-                <v:path gradientshapeok="t" o:connecttype="rect"/>
-              </v:shapetype>
               <v:shape id="Text Box 18" o:spid="_x0000_s1027" type="#_x0000_t202" style="position:absolute;margin-left:297pt;margin-top:82.8pt;width:1in;height:108pt;z-index:251680768;visibility:visible;mso-wrap-style:square;mso-width-percent:0;mso-height-percent:0;mso-wrap-distance-left:9pt;mso-wrap-distance-top:0;mso-wrap-distance-right:9pt;mso-wrap-distance-bottom:0;mso-position-horizontal:absolute;mso-position-horizontal-relative:text;mso-position-vertical:absolute;mso-position-vertical-relative:text;mso-width-percent:0;mso-height-percent:0;mso-width-relative:margin;mso-height-relative:margin;v-text-anchor:top" o:gfxdata="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" filled="f" stroked="f">
                 <v:textbox>
                   <w:txbxContent>
                     <w:p>
+                      <w:pPr>
+                        <w:rPr>
+                          <w:lang w:val="en-AU"/>
+                        </w:rPr>
+                      </w:pPr>
                       <w:r>
-                        <w:t>Please</w:t>
-                      </w:r>
-                      <w:r>
-                        <w:t xml:space="preserve"> only </w:t>
+                        <w:rPr>
+                          <w:lang w:val="en-AU"/>
+                        </w:rPr>
+                        <w:t>The file you have uploaded is not a HTML file.</w:t>
                       </w:r>
                     </w:p>
                     <w:p>
+                      <w:pPr>
+                        <w:rPr>
+                          <w:lang w:val="en-AU"/>
+                        </w:rPr>
+                      </w:pPr>
                       <w:r>
-                        <w:t xml:space="preserve">Upload </w:t>
-                      </w:r>
-                      <w:r>
-                        <w:t>file with HTML extension</w:t>
-                      </w:r>
-                      <w:r>
-                        <w:t>.</w:t>
+                        <w:rPr>
+                          <w:lang w:val="en-AU"/>
+                        </w:rPr>
+                        <w:t xml:space="preserve">Try again </w:t>
                       </w:r>
                       <w:bookmarkStart w:id="1" w:name="_GoBack"/>
                       <w:bookmarkEnd w:id="1"/>
                     </w:p>
+                    <w:p/>
                   </w:txbxContent>
                 </v:textbox>
                 <w10:wrap type="square"/>
@@ -2173,7 +2185,6 @@
   <w:style w:type="character" w:default="1" w:styleId="DefaultParagraphFont">
     <w:name w:val="Default Paragraph Font"/>
     <w:uiPriority w:val="1"/>
-    <w:semiHidden/>
     <w:unhideWhenUsed/>
   </w:style>
   <w:style w:type="table" w:default="1" w:styleId="TableNormal">
@@ -2416,7 +2427,6 @@
   <w:style w:type="character" w:default="1" w:styleId="DefaultParagraphFont">
     <w:name w:val="Default Paragraph Font"/>
     <w:uiPriority w:val="1"/>
-    <w:semiHidden/>
     <w:unhideWhenUsed/>
   </w:style>
   <w:style w:type="table" w:default="1" w:styleId="TableNormal">
@@ -2825,7 +2835,7 @@
 </file>
 
 <file path=customXml/itemProps1.xml><?xml version="1.0" encoding="utf-8"?>
-<ds:datastoreItem xmlns:ds="http://schemas.openxmlformats.org/officeDocument/2006/customXml" ds:itemID="{F666F358-15ED-764E-9FCF-35B5887B57A7}">
+<ds:datastoreItem xmlns:ds="http://schemas.openxmlformats.org/officeDocument/2006/customXml" ds:itemID="{7A417921-A131-BE41-AD91-13A2395A91D2}">
   <ds:schemaRefs>
     <ds:schemaRef ds:uri="http://schemas.openxmlformats.org/officeDocument/2006/bibliography"/>
   </ds:schemaRefs>

</xml_diff>